<commit_message>
added category to .docx and added page for helping
</commit_message>
<xml_diff>
--- a/111.docx
+++ b/111.docx
@@ -7,11 +7,15 @@
         <w:jc w:val="right"/>
         <w:rPr>
           <w:rFonts w:ascii="Times New Roman" w:hAnsi="Times New Roman"/>
+          <w:sz w:val="28"/>
+          <w:szCs w:val="28"/>
         </w:rPr>
       </w:pPr>
       <w:r>
         <w:rPr>
           <w:rFonts w:ascii="Times New Roman" w:hAnsi="Times New Roman"/>
+          <w:sz w:val="28"/>
+          <w:szCs w:val="28"/>
         </w:rPr>
         <w:t xml:space="preserve">КОМУ </w:t>
       </w:r>
@@ -19,6 +23,8 @@
         <w:rPr>
           <w:rFonts w:ascii="Times New Roman" w:hAnsi="Times New Roman"/>
           <w:b/>
+          <w:sz w:val="28"/>
+          <w:szCs w:val="28"/>
         </w:rPr>
         <w:t>${</w:t>
       </w:r>
@@ -27,6 +33,8 @@
         <w:rPr>
           <w:rFonts w:ascii="Times New Roman" w:hAnsi="Times New Roman"/>
           <w:b/>
+          <w:sz w:val="28"/>
+          <w:szCs w:val="28"/>
           <w:lang w:val="en-US"/>
         </w:rPr>
         <w:t>fio</w:t>
@@ -36,6 +44,8 @@
         <w:rPr>
           <w:rFonts w:ascii="Times New Roman" w:hAnsi="Times New Roman"/>
           <w:b/>
+          <w:sz w:val="28"/>
+          <w:szCs w:val="28"/>
         </w:rPr>
         <w:t>}</w:t>
       </w:r>
@@ -46,11 +56,15 @@
         <w:rPr>
           <w:rFonts w:ascii="Times New Roman" w:hAnsi="Times New Roman"/>
           <w:b/>
+          <w:sz w:val="28"/>
+          <w:szCs w:val="28"/>
         </w:rPr>
       </w:pPr>
       <w:r>
         <w:rPr>
           <w:rFonts w:ascii="Times New Roman" w:hAnsi="Times New Roman"/>
+          <w:sz w:val="28"/>
+          <w:szCs w:val="28"/>
         </w:rPr>
         <w:t xml:space="preserve">ОТ КОГО </w:t>
       </w:r>
@@ -58,6 +72,8 @@
         <w:rPr>
           <w:rFonts w:ascii="Times New Roman" w:hAnsi="Times New Roman"/>
           <w:b/>
+          <w:sz w:val="28"/>
+          <w:szCs w:val="28"/>
         </w:rPr>
         <w:t>УП Завод “СВТ”</w:t>
       </w:r>
@@ -66,8 +82,6 @@
       <w:pPr>
         <w:jc w:val="right"/>
       </w:pPr>
-      <w:bookmarkStart w:id="0" w:name="_GoBack"/>
-      <w:bookmarkEnd w:id="0"/>
       <w:r>
         <w:rPr>
           <w:rFonts w:ascii="Times New Roman" w:hAnsi="Times New Roman"/>
@@ -267,7 +281,33 @@
           <w:sz w:val="28"/>
           <w:szCs w:val="28"/>
         </w:rPr>
-        <w:t xml:space="preserve">В целях реализации договора № ___ от «__» __________ 20___г. прошу поставить следующие виды товара: </w:t>
+        <w:t>В целях реализации договора № ___ от «__» __________ 2</w:t>
+      </w:r>
+      <w:r>
+        <w:rPr>
+          <w:rFonts w:ascii="Times New Roman" w:hAnsi="Times New Roman"/>
+          <w:sz w:val="28"/>
+          <w:szCs w:val="28"/>
+        </w:rPr>
+        <w:t>0___г. прошу поставить следующий вид</w:t>
+      </w:r>
+      <w:r>
+        <w:rPr>
+          <w:rFonts w:ascii="Times New Roman" w:hAnsi="Times New Roman"/>
+          <w:sz w:val="28"/>
+          <w:szCs w:val="28"/>
+        </w:rPr>
+        <w:t xml:space="preserve"> т</w:t>
+      </w:r>
+      <w:bookmarkStart w:id="0" w:name="_GoBack"/>
+      <w:bookmarkEnd w:id="0"/>
+      <w:r>
+        <w:rPr>
+          <w:rFonts w:ascii="Times New Roman" w:hAnsi="Times New Roman"/>
+          <w:sz w:val="28"/>
+          <w:szCs w:val="28"/>
+        </w:rPr>
+        <w:t xml:space="preserve">овара: </w:t>
       </w:r>
     </w:p>
     <w:p>
@@ -286,6 +326,15 @@
           <w:sz w:val="28"/>
           <w:szCs w:val="28"/>
         </w:rPr>
+        <w:tab/>
+        <w:t xml:space="preserve">Товар </w:t>
+      </w:r>
+      <w:r>
+        <w:rPr>
+          <w:rFonts w:ascii="Times New Roman" w:hAnsi="Times New Roman"/>
+          <w:sz w:val="28"/>
+          <w:szCs w:val="28"/>
+        </w:rPr>
         <w:t>${</w:t>
       </w:r>
       <w:r>
@@ -303,7 +352,48 @@
           <w:sz w:val="28"/>
           <w:szCs w:val="28"/>
         </w:rPr>
-        <w:t>} в количестве ${</w:t>
+        <w:t>}</w:t>
+      </w:r>
+      <w:r>
+        <w:rPr>
+          <w:rFonts w:ascii="Times New Roman" w:hAnsi="Times New Roman"/>
+          <w:sz w:val="28"/>
+          <w:szCs w:val="28"/>
+        </w:rPr>
+        <w:t xml:space="preserve"> </w:t>
+      </w:r>
+      <w:r>
+        <w:rPr>
+          <w:rFonts w:ascii="Times New Roman" w:hAnsi="Times New Roman"/>
+          <w:sz w:val="28"/>
+          <w:szCs w:val="28"/>
+        </w:rPr>
+        <w:t>категории</w:t>
+      </w:r>
+      <w:r>
+        <w:rPr>
+          <w:rFonts w:ascii="Times New Roman" w:hAnsi="Times New Roman"/>
+          <w:sz w:val="28"/>
+          <w:szCs w:val="28"/>
+        </w:rPr>
+        <w:t xml:space="preserve"> </w:t>
+      </w:r>
+      <w:r>
+        <w:rPr>
+          <w:rFonts w:ascii="Times New Roman" w:hAnsi="Times New Roman"/>
+          <w:sz w:val="28"/>
+          <w:szCs w:val="28"/>
+          <w:lang w:val="en-US"/>
+        </w:rPr>
+        <w:t>${type}</w:t>
+      </w:r>
+      <w:r>
+        <w:rPr>
+          <w:rFonts w:ascii="Times New Roman" w:hAnsi="Times New Roman"/>
+          <w:sz w:val="28"/>
+          <w:szCs w:val="28"/>
+        </w:rPr>
+        <w:t xml:space="preserve"> в количестве ${</w:t>
       </w:r>
       <w:r>
         <w:rPr>
@@ -360,15 +450,16 @@
       <w:r>
         <w:rPr>
           <w:rFonts w:ascii="Times New Roman" w:hAnsi="Times New Roman"/>
+          <w:b/>
           <w:sz w:val="28"/>
           <w:szCs w:val="28"/>
         </w:rPr>
         <w:t>${</w:t>
       </w:r>
-      <w:proofErr w:type="gramStart"/>
-      <w:r>
-        <w:rPr>
-          <w:rFonts w:ascii="Times New Roman" w:hAnsi="Times New Roman"/>
+      <w:r>
+        <w:rPr>
+          <w:rFonts w:ascii="Times New Roman" w:hAnsi="Times New Roman"/>
+          <w:b/>
           <w:sz w:val="28"/>
           <w:szCs w:val="28"/>
           <w:lang w:val="en-US"/>
@@ -378,6 +469,7 @@
       <w:r>
         <w:rPr>
           <w:rFonts w:ascii="Times New Roman" w:hAnsi="Times New Roman"/>
+          <w:b/>
           <w:sz w:val="28"/>
           <w:szCs w:val="28"/>
         </w:rPr>
@@ -389,25 +481,8 @@
           <w:sz w:val="28"/>
           <w:szCs w:val="28"/>
         </w:rPr>
-        <w:t xml:space="preserve"> </w:t>
-      </w:r>
-      <w:r>
-        <w:rPr>
-          <w:rFonts w:ascii="Times New Roman" w:hAnsi="Times New Roman"/>
-          <w:sz w:val="28"/>
-          <w:szCs w:val="28"/>
-        </w:rPr>
-        <w:t xml:space="preserve"> </w:t>
-      </w:r>
-      <w:r>
-        <w:rPr>
-          <w:rFonts w:ascii="Times New Roman" w:hAnsi="Times New Roman"/>
-          <w:sz w:val="28"/>
-          <w:szCs w:val="28"/>
-        </w:rPr>
-        <w:t>руб.</w:t>
-      </w:r>
-      <w:proofErr w:type="gramEnd"/>
+        <w:t xml:space="preserve"> руб.</w:t>
+      </w:r>
     </w:p>
     <w:p>
       <w:pPr>

</xml_diff>